<commit_message>
Updated demo video after merge and minor edit and added who did what text file.
</commit_message>
<xml_diff>
--- a/misc/milestone1.docx
+++ b/misc/milestone1.docx
@@ -66,7 +66,7 @@
           <w:rPr>
             <w:rStyle w:val="Hyperlink"/>
           </w:rPr>
-          <w:t>https://youtu.be/Z4XU8UF41RI</w:t>
+          <w:t>https://youtu.be/JalHPwKjI9k</w:t>
         </w:r>
       </w:hyperlink>
     </w:p>
@@ -86,8 +86,16 @@
         <w:t xml:space="preserve"> Tag for Demo Video Version of Code</w:t>
       </w:r>
       <w:r>
-        <w:t>: milestone-1-demo</w:t>
-      </w:r>
+        <w:t xml:space="preserve">: </w:t>
+      </w:r>
+      <w:bookmarkStart w:id="0" w:name="_GoBack"/>
+      <w:r>
+        <w:t>milestone-1-demo</w:t>
+      </w:r>
+      <w:r>
+        <w:t>-ver-1.1</w:t>
+      </w:r>
+      <w:bookmarkEnd w:id="0"/>
     </w:p>
     <w:p>
       <w:pPr>
@@ -124,10 +132,22 @@
         <w:t>Who-Did-What Document for Demo Video</w:t>
       </w:r>
       <w:r>
-        <w:t>: “/misc/milestone-1-demo.txt”</w:t>
-      </w:r>
-      <w:bookmarkStart w:id="0" w:name="_GoBack"/>
-      <w:bookmarkEnd w:id="0"/>
+        <w:t>: “/</w:t>
+      </w:r>
+      <w:proofErr w:type="spellStart"/>
+      <w:r>
+        <w:t>misc</w:t>
+      </w:r>
+      <w:proofErr w:type="spellEnd"/>
+      <w:r>
+        <w:t>/</w:t>
+      </w:r>
+      <w:r>
+        <w:t>who-did-what</w:t>
+      </w:r>
+      <w:r>
+        <w:t>.txt”</w:t>
+      </w:r>
     </w:p>
     <w:p>
       <w:pPr>

</xml_diff>